<commit_message>
Update Software Engineering CA 3.docx
</commit_message>
<xml_diff>
--- a/docs/Software Engineering CA 3.docx
+++ b/docs/Software Engineering CA 3.docx
@@ -13,6 +13,7 @@
       </w:pPr>
       <w:r>
         <w:rPr>
+          <w:noProof/>
           <w:lang w:val="en-GB"/>
         </w:rPr>
         <w:drawing>
@@ -264,18 +265,8 @@
           <w:bCs/>
           <w:lang w:val="en-GB"/>
         </w:rPr>
-        <w:t xml:space="preserve">B0016388 Fabio </w:t>
-      </w:r>
-      <w:proofErr w:type="spellStart"/>
-      <w:r>
-        <w:rPr>
-          <w:b/>
-          <w:bCs/>
-          <w:lang w:val="en-GB"/>
-        </w:rPr>
-        <w:t>Melilo</w:t>
-      </w:r>
-      <w:proofErr w:type="spellEnd"/>
+        <w:t>B0016388 Fabio Melilo</w:t>
+      </w:r>
     </w:p>
     <w:p>
       <w:pPr>
@@ -433,35 +424,7 @@
         <w:rPr>
           <w:lang w:val="en-US"/>
         </w:rPr>
-        <w:t xml:space="preserve">I </w:t>
-      </w:r>
-      <w:proofErr w:type="spellStart"/>
-      <w:r>
-        <w:rPr>
-          <w:lang w:val="en-US"/>
-        </w:rPr>
-        <w:t>herby</w:t>
-      </w:r>
-      <w:proofErr w:type="spellEnd"/>
-      <w:r>
-        <w:rPr>
-          <w:lang w:val="en-US"/>
-        </w:rPr>
-        <w:t xml:space="preserve"> certify that this material, which I now submit for assessment on the </w:t>
-      </w:r>
-      <w:proofErr w:type="spellStart"/>
-      <w:r>
-        <w:rPr>
-          <w:lang w:val="en-US"/>
-        </w:rPr>
-        <w:t>programme</w:t>
-      </w:r>
-      <w:proofErr w:type="spellEnd"/>
-      <w:r>
-        <w:rPr>
-          <w:lang w:val="en-US"/>
-        </w:rPr>
-        <w:t xml:space="preserve"> of study leading to the award of Ordinary Degree in Computing in the Institute of Technology Blanchardstown, is entirely my own work except where otherwise stated. </w:t>
+        <w:t xml:space="preserve">I herby certify that this material, which I now submit for assessment on the programme of study leading to the award of Ordinary Degree in Computing in the Institute of Technology Blanchardstown, is entirely my own work except where otherwise stated. </w:t>
       </w:r>
     </w:p>
     <w:p>
@@ -615,42 +578,8 @@
           <w:bCs/>
           <w:lang w:val="en-GB"/>
         </w:rPr>
-        <w:t>B001</w:t>
-      </w:r>
-      <w:r>
-        <w:rPr>
-          <w:b/>
-          <w:bCs/>
-          <w:lang w:val="en-GB"/>
-        </w:rPr>
-        <w:t>6388</w:t>
-      </w:r>
-      <w:r>
-        <w:rPr>
-          <w:b/>
-          <w:bCs/>
-          <w:lang w:val="en-GB"/>
-        </w:rPr>
-        <w:t xml:space="preserve"> </w:t>
-      </w:r>
-      <w:r>
-        <w:rPr>
-          <w:b/>
-          <w:bCs/>
-          <w:lang w:val="en-GB"/>
-        </w:rPr>
-        <w:t xml:space="preserve">Fabio </w:t>
-      </w:r>
-      <w:proofErr w:type="spellStart"/>
-      <w:r>
-        <w:rPr>
-          <w:b/>
-          <w:bCs/>
-          <w:lang w:val="en-GB"/>
-        </w:rPr>
-        <w:t>Melilo</w:t>
-      </w:r>
-      <w:proofErr w:type="spellEnd"/>
+        <w:t>B0016388 Fabio Melilo</w:t>
+      </w:r>
       <w:r>
         <w:rPr>
           <w:b/>
@@ -839,21 +768,7 @@
         <w:rPr>
           <w:lang w:val="en-GB"/>
         </w:rPr>
-        <w:t xml:space="preserve">This document will outline the design process using ERDs and class diagrams and implementation of the design using html and </w:t>
-      </w:r>
-      <w:proofErr w:type="spellStart"/>
-      <w:r>
-        <w:rPr>
-          <w:lang w:val="en-GB"/>
-        </w:rPr>
-        <w:t>php</w:t>
-      </w:r>
-      <w:proofErr w:type="spellEnd"/>
-      <w:r>
-        <w:rPr>
-          <w:lang w:val="en-GB"/>
-        </w:rPr>
-        <w:t>.</w:t>
+        <w:t>This document will outline the design process using ERDs and class diagrams and implementation of the design using html and php.</w:t>
       </w:r>
     </w:p>
     <w:p>
@@ -1314,23 +1229,53 @@
       <w:pPr>
         <w:numPr>
           <w:ilvl w:val="0"/>
-          <w:numId w:val="2"/>
+          <w:numId w:val="1"/>
         </w:numPr>
         <w:rPr>
-          <w:lang w:val="en-GB"/>
-        </w:rPr>
-      </w:pPr>
-      <w:r>
-        <w:rPr>
-          <w:lang w:val="en-GB"/>
-        </w:rPr>
-        <w:t>Main components of the software system</w:t>
-      </w:r>
-      <w:r>
-        <w:rPr>
-          <w:lang w:val="en-GB"/>
-        </w:rPr>
-        <w:t>,?</w:t>
+          <w:b/>
+          <w:bCs/>
+          <w:lang w:val="en-GB"/>
+        </w:rPr>
+      </w:pPr>
+      <w:r>
+        <w:rPr>
+          <w:b/>
+          <w:bCs/>
+          <w:lang w:val="en-GB"/>
+        </w:rPr>
+        <w:t xml:space="preserve">Document Revision </w:t>
+      </w:r>
+    </w:p>
+    <w:p>
+      <w:pPr>
+        <w:rPr>
+          <w:lang w:val="en-GB"/>
+        </w:rPr>
+      </w:pPr>
+      <w:r>
+        <w:rPr>
+          <w:lang w:val="en-GB"/>
+        </w:rPr>
+        <w:t xml:space="preserve">          </w:t>
+      </w:r>
+      <w:r>
+        <w:rPr>
+          <w:lang w:val="en-GB"/>
+        </w:rPr>
+        <w:tab/>
+        <w:t xml:space="preserve">Rev. 1.0 </w:t>
+      </w:r>
+      <w:r>
+        <w:rPr>
+          <w:lang w:val="en-GB"/>
+        </w:rPr>
+        <w:t>19/3/25</w:t>
+      </w:r>
+      <w:r>
+        <w:rPr>
+          <w:lang w:val="en-GB"/>
+        </w:rPr>
+        <w:t xml:space="preserve"> – initial version </w:t>
       </w:r>
     </w:p>
     <w:p>
@@ -1340,51 +1285,329 @@
           <w:numId w:val="1"/>
         </w:numPr>
         <w:rPr>
-          <w:b/>
-          <w:bCs/>
-          <w:lang w:val="en-GB"/>
-        </w:rPr>
-      </w:pPr>
-      <w:r>
-        <w:rPr>
-          <w:b/>
-          <w:bCs/>
-          <w:lang w:val="en-GB"/>
-        </w:rPr>
-        <w:t xml:space="preserve">Document Revision </w:t>
-      </w:r>
-    </w:p>
-    <w:p>
-      <w:pPr>
-        <w:rPr>
-          <w:lang w:val="en-GB"/>
-        </w:rPr>
-      </w:pPr>
-      <w:r>
-        <w:rPr>
-          <w:lang w:val="en-GB"/>
-        </w:rPr>
-        <w:t xml:space="preserve">          </w:t>
-      </w:r>
-      <w:r>
-        <w:rPr>
-          <w:lang w:val="en-GB"/>
-        </w:rPr>
-        <w:tab/>
-        <w:t xml:space="preserve">Rev. 1.0 </w:t>
-      </w:r>
-      <w:r>
-        <w:rPr>
-          <w:lang w:val="en-GB"/>
-        </w:rPr>
-        <w:t>19/3/25</w:t>
-      </w:r>
-      <w:r>
-        <w:rPr>
-          <w:lang w:val="en-GB"/>
-        </w:rPr>
-        <w:t xml:space="preserve"> – initial version </w:t>
-      </w:r>
+          <w:bCs/>
+          <w:lang w:val="en-GB"/>
+        </w:rPr>
+      </w:pPr>
+      <w:r>
+        <w:rPr>
+          <w:b/>
+          <w:bCs/>
+          <w:lang w:val="en-GB"/>
+        </w:rPr>
+        <w:t xml:space="preserve"> Methodology </w:t>
+      </w:r>
+    </w:p>
+    <w:p>
+      <w:pPr>
+        <w:rPr>
+          <w:lang w:val="en-GB"/>
+        </w:rPr>
+      </w:pPr>
+      <w:r>
+        <w:rPr>
+          <w:lang w:val="en-GB"/>
+        </w:rPr>
+        <w:t xml:space="preserve">System models – UML </w:t>
+      </w:r>
+    </w:p>
+    <w:p>
+      <w:pPr>
+        <w:ind w:left="720"/>
+        <w:rPr>
+          <w:lang w:val="en-GB"/>
+        </w:rPr>
+      </w:pPr>
+      <w:r>
+        <w:rPr>
+          <w:lang w:val="en-GB"/>
+        </w:rPr>
+        <w:t>The use of a UML diagram will allow us to visualize the intended use of the website systems such as the payment for the bookings or the reviewing system</w:t>
+      </w:r>
+    </w:p>
+    <w:p>
+      <w:pPr>
+        <w:rPr>
+          <w:lang w:val="en-GB"/>
+        </w:rPr>
+      </w:pPr>
+      <w:r>
+        <w:rPr>
+          <w:lang w:val="en-GB"/>
+        </w:rPr>
+        <w:t>Use of, and necessity of OOAD</w:t>
+      </w:r>
+    </w:p>
+    <w:p>
+      <w:pPr>
+        <w:ind w:left="720"/>
+        <w:rPr>
+          <w:lang w:val="en-GB"/>
+        </w:rPr>
+      </w:pPr>
+      <w:r>
+        <w:rPr>
+          <w:lang w:val="en-GB"/>
+        </w:rPr>
+        <w:t>The use of OOAD allows use to divide the implementation of the website in to individual class to and objects for example within a recommendations class each movie will be an object with title,genre,desc,price etc as variables within the movie object with will be stored in the recommendations class and OOAD help us develop the filtering method within the class that will show movies based on the if the movie genre variable matches the selected genre.</w:t>
+      </w:r>
+    </w:p>
+    <w:p>
+      <w:pPr>
+        <w:rPr>
+          <w:lang w:val="en-GB"/>
+        </w:rPr>
+      </w:pPr>
+      <w:r>
+        <w:rPr>
+          <w:lang w:val="en-GB"/>
+        </w:rPr>
+        <w:t>Purpose of using classes / What is a class diagram?</w:t>
+      </w:r>
+    </w:p>
+    <w:p>
+      <w:pPr>
+        <w:ind w:left="720"/>
+        <w:rPr>
+          <w:lang w:val="en-GB"/>
+        </w:rPr>
+      </w:pPr>
+      <w:r>
+        <w:rPr>
+          <w:lang w:val="en-GB"/>
+        </w:rPr>
+        <w:t xml:space="preserve">Classes will </w:t>
+      </w:r>
+      <w:r>
+        <w:rPr>
+          <w:lang w:val="en-GB"/>
+        </w:rPr>
+        <w:t>open the ability to manage the objects and methods necessary for the website as shown above with the recommendation class example as the class manage the use of the movie object and functionality of the methods used within e.g the filtering method</w:t>
+      </w:r>
+    </w:p>
+    <w:p>
+      <w:pPr>
+        <w:ind w:left="720"/>
+        <w:rPr>
+          <w:lang w:val="en-GB"/>
+        </w:rPr>
+      </w:pPr>
+      <w:r>
+        <w:rPr>
+          <w:lang w:val="en-GB"/>
+        </w:rPr>
+        <w:t>The class diagram will visualize the total number of classes used within the website and outline the relationship between all the classes for example it will visually show that every booking object must include a movie object as you can’t book a film screening without knowing the film or the price of the ticket</w:t>
+      </w:r>
+    </w:p>
+    <w:p>
+      <w:pPr>
+        <w:rPr>
+          <w:lang w:val="en-GB"/>
+        </w:rPr>
+      </w:pPr>
+    </w:p>
+    <w:p>
+      <w:pPr>
+        <w:rPr>
+          <w:lang w:val="en-GB"/>
+        </w:rPr>
+      </w:pPr>
+    </w:p>
+    <w:p>
+      <w:pPr>
+        <w:rPr>
+          <w:lang w:val="en-GB"/>
+        </w:rPr>
+      </w:pPr>
+    </w:p>
+    <w:p>
+      <w:pPr>
+        <w:rPr>
+          <w:lang w:val="en-GB"/>
+        </w:rPr>
+      </w:pPr>
+    </w:p>
+    <w:p>
+      <w:pPr>
+        <w:rPr>
+          <w:lang w:val="en-GB"/>
+        </w:rPr>
+      </w:pPr>
+    </w:p>
+    <w:p>
+      <w:pPr>
+        <w:rPr>
+          <w:lang w:val="en-GB"/>
+        </w:rPr>
+      </w:pPr>
+    </w:p>
+    <w:p>
+      <w:pPr>
+        <w:rPr>
+          <w:lang w:val="en-GB"/>
+        </w:rPr>
+      </w:pPr>
+    </w:p>
+    <w:p>
+      <w:pPr>
+        <w:rPr>
+          <w:lang w:val="en-GB"/>
+        </w:rPr>
+      </w:pPr>
+      <w:r>
+        <w:rPr>
+          <w:lang w:val="en-GB"/>
+        </w:rPr>
+        <w:lastRenderedPageBreak/>
+        <w:t>Static Versus Dynamic Case Diagrams?</w:t>
+      </w:r>
+    </w:p>
+    <w:p>
+      <w:pPr>
+        <w:ind w:left="720"/>
+        <w:rPr>
+          <w:lang w:val="en-GB"/>
+        </w:rPr>
+      </w:pPr>
+      <w:r>
+        <w:rPr>
+          <w:lang w:val="en-GB"/>
+        </w:rPr>
+        <w:t xml:space="preserve">A static diagram showcases the structure of a system in terms of relationships between the classes and each part of the system is used </w:t>
+      </w:r>
+      <w:r>
+        <w:rPr>
+          <w:lang w:val="en-GB"/>
+        </w:rPr>
+        <w:t xml:space="preserve">at a single point in time, </w:t>
+      </w:r>
+      <w:r>
+        <w:rPr>
+          <w:lang w:val="en-GB"/>
+        </w:rPr>
+        <w:t xml:space="preserve">without </w:t>
+      </w:r>
+      <w:r>
+        <w:rPr>
+          <w:lang w:val="en-GB"/>
+        </w:rPr>
+        <w:t>considering</w:t>
+      </w:r>
+      <w:r>
+        <w:rPr>
+          <w:lang w:val="en-GB"/>
+        </w:rPr>
+        <w:t xml:space="preserve"> possible changes over time an example of these types of diagrams are class diagrams or ERDs as they focus on the relationship between classes for class diagrams or tables for ERDs</w:t>
+      </w:r>
+    </w:p>
+    <w:p>
+      <w:pPr>
+        <w:ind w:left="720"/>
+        <w:rPr>
+          <w:lang w:val="en-GB"/>
+        </w:rPr>
+      </w:pPr>
+      <w:r>
+        <w:rPr>
+          <w:lang w:val="en-GB"/>
+        </w:rPr>
+        <w:t>Whereas Dynamic case diagrams take into account different points within the system for example a diagram laying out the difference in function in a logged in user and one that isn’t</w:t>
+      </w:r>
+    </w:p>
+    <w:p>
+      <w:pPr>
+        <w:ind w:left="720"/>
+        <w:rPr>
+          <w:lang w:val="en-GB"/>
+        </w:rPr>
+      </w:pPr>
+    </w:p>
+    <w:p>
+      <w:pPr>
+        <w:rPr>
+          <w:lang w:val="en-GB"/>
+        </w:rPr>
+      </w:pPr>
+      <w:r>
+        <w:rPr>
+          <w:lang w:val="en-GB"/>
+        </w:rPr>
+        <w:t>What is an ERD?</w:t>
+      </w:r>
+    </w:p>
+    <w:p>
+      <w:pPr>
+        <w:ind w:left="720"/>
+        <w:rPr>
+          <w:lang w:val="en-GB"/>
+        </w:rPr>
+      </w:pPr>
+      <w:r>
+        <w:rPr>
+          <w:lang w:val="en-GB"/>
+        </w:rPr>
+        <w:t>An ERD is a diagram that visualizes the relationship between different parts of the system and outlines the type of relationships for example one movie has many reviews. It also has the elements of the system needed to create a database for example the review section will have a review score, review text and review id excluding FK’s</w:t>
+      </w:r>
+    </w:p>
+    <w:p>
+      <w:pPr>
+        <w:rPr>
+          <w:lang w:val="en-GB"/>
+        </w:rPr>
+      </w:pPr>
+      <w:r>
+        <w:rPr>
+          <w:lang w:val="en-GB"/>
+        </w:rPr>
+        <w:t>Purpose of using classes?</w:t>
+      </w:r>
+    </w:p>
+    <w:p>
+      <w:pPr>
+        <w:ind w:left="720"/>
+        <w:rPr>
+          <w:lang w:val="en-GB"/>
+        </w:rPr>
+      </w:pPr>
+      <w:r>
+        <w:rPr>
+          <w:lang w:val="en-GB"/>
+        </w:rPr>
+        <w:t>Classes allow for storage and use of data and methods will allow its use within the system for example a user class will store the email and password required to register as a user and a method that matches that with the input in the login page</w:t>
+      </w:r>
+    </w:p>
+    <w:p>
+      <w:pPr>
+        <w:rPr>
+          <w:lang w:val="en-GB"/>
+        </w:rPr>
+      </w:pPr>
+      <w:r>
+        <w:rPr>
+          <w:lang w:val="en-GB"/>
+        </w:rPr>
+        <w:t>Volatile versus Persistent storage – Object Instances / Database?</w:t>
+      </w:r>
+    </w:p>
+    <w:p>
+      <w:pPr>
+        <w:rPr>
+          <w:lang w:val="en-GB"/>
+        </w:rPr>
+      </w:pPr>
+      <w:r>
+        <w:rPr>
+          <w:lang w:val="en-GB"/>
+        </w:rPr>
+        <w:t xml:space="preserve">User Interface template chosen and how it can aid in executing the functional specification of the project. </w:t>
+      </w:r>
+    </w:p>
+    <w:p>
+      <w:pPr>
+        <w:rPr>
+          <w:lang w:val="en-GB"/>
+        </w:rPr>
+      </w:pPr>
     </w:p>
     <w:p>
       <w:pPr>
@@ -1393,260 +1616,1439 @@
           <w:numId w:val="1"/>
         </w:numPr>
         <w:rPr>
-          <w:bCs/>
-          <w:lang w:val="en-GB"/>
-        </w:rPr>
-      </w:pPr>
-      <w:r>
-        <w:rPr>
-          <w:b/>
-          <w:bCs/>
-          <w:lang w:val="en-GB"/>
-        </w:rPr>
-        <w:t xml:space="preserve"> Methodology </w:t>
-      </w:r>
-    </w:p>
-    <w:p>
-      <w:pPr>
-        <w:rPr>
-          <w:lang w:val="en-GB"/>
-        </w:rPr>
-      </w:pPr>
-      <w:r>
-        <w:rPr>
-          <w:lang w:val="en-GB"/>
-        </w:rPr>
-        <w:t xml:space="preserve">System models – UML </w:t>
-      </w:r>
-    </w:p>
-    <w:p>
-      <w:pPr>
-        <w:ind w:left="720"/>
-        <w:rPr>
-          <w:lang w:val="en-GB"/>
-        </w:rPr>
-      </w:pPr>
-      <w:r>
-        <w:rPr>
-          <w:lang w:val="en-GB"/>
-        </w:rPr>
-        <w:t>The use of a UML diagram will allow us to visualize the intended use of the website systems such as the payment for the bookings or the reviewing system</w:t>
-      </w:r>
-    </w:p>
-    <w:p>
-      <w:pPr>
-        <w:rPr>
-          <w:lang w:val="en-GB"/>
-        </w:rPr>
-      </w:pPr>
-      <w:r>
-        <w:rPr>
-          <w:lang w:val="en-GB"/>
-        </w:rPr>
-        <w:t>Use of, and necessity of OOAD</w:t>
-      </w:r>
-    </w:p>
-    <w:p>
-      <w:pPr>
-        <w:ind w:left="720"/>
-        <w:rPr>
-          <w:lang w:val="en-GB"/>
-        </w:rPr>
-      </w:pPr>
-      <w:r>
-        <w:rPr>
-          <w:lang w:val="en-GB"/>
-        </w:rPr>
-        <w:t xml:space="preserve">The use of OOAD allows use to divide the implementation of the website in to individual class to and objects for example within a recommendations class each movie will be an object with </w:t>
-      </w:r>
-      <w:proofErr w:type="spellStart"/>
-      <w:r>
-        <w:rPr>
-          <w:lang w:val="en-GB"/>
-        </w:rPr>
-        <w:t>title,genre,desc,price</w:t>
-      </w:r>
-      <w:proofErr w:type="spellEnd"/>
-      <w:r>
-        <w:rPr>
-          <w:lang w:val="en-GB"/>
-        </w:rPr>
-        <w:t xml:space="preserve"> etc as variables within the movie object with will be stored in the recommendations class and OOAD help us develop the filtering method within the class that will show movies based on the if the movie genre variable matches the selected genre.</w:t>
-      </w:r>
-    </w:p>
-    <w:p>
-      <w:pPr>
-        <w:rPr>
-          <w:lang w:val="en-GB"/>
-        </w:rPr>
-      </w:pPr>
-      <w:r>
-        <w:rPr>
-          <w:lang w:val="en-GB"/>
-        </w:rPr>
-        <w:t>Purpose of using classes / What is a class diagram?</w:t>
-      </w:r>
-    </w:p>
-    <w:p>
-      <w:pPr>
-        <w:ind w:left="720"/>
-        <w:rPr>
-          <w:lang w:val="en-GB"/>
-        </w:rPr>
-      </w:pPr>
-      <w:r>
-        <w:rPr>
-          <w:lang w:val="en-GB"/>
-        </w:rPr>
-        <w:t xml:space="preserve">Classes will </w:t>
-      </w:r>
-      <w:r>
-        <w:rPr>
-          <w:lang w:val="en-GB"/>
-        </w:rPr>
-        <w:t xml:space="preserve">open the ability to manage the objects and methods necessary for the website as shown above with the recommendation class example as the class manage the use of the movie object and functionality of the methods used within </w:t>
-      </w:r>
-      <w:proofErr w:type="spellStart"/>
-      <w:r>
-        <w:rPr>
-          <w:lang w:val="en-GB"/>
-        </w:rPr>
-        <w:t>e.g</w:t>
-      </w:r>
-      <w:proofErr w:type="spellEnd"/>
-      <w:r>
-        <w:rPr>
-          <w:lang w:val="en-GB"/>
-        </w:rPr>
-        <w:t xml:space="preserve"> the filtering method</w:t>
-      </w:r>
-    </w:p>
-    <w:p>
-      <w:pPr>
-        <w:ind w:left="720"/>
-        <w:rPr>
-          <w:lang w:val="en-GB"/>
-        </w:rPr>
-      </w:pPr>
-      <w:r>
-        <w:rPr>
-          <w:lang w:val="en-GB"/>
-        </w:rPr>
-        <w:t>The class diagram will visualize the total number of classes used within the website and outline the relationship between all the classes for example it will visually show that every booking object must include a movie object as you can’t book a film screening without knowing the film or the price of the ticket</w:t>
-      </w:r>
-    </w:p>
-    <w:p>
-      <w:pPr>
-        <w:rPr>
-          <w:lang w:val="en-GB"/>
-        </w:rPr>
-      </w:pPr>
-      <w:r>
-        <w:rPr>
-          <w:lang w:val="en-GB"/>
-        </w:rPr>
-        <w:t>Static Versus Dynamic Case Diagrams?</w:t>
-      </w:r>
-    </w:p>
-    <w:p>
-      <w:pPr>
-        <w:ind w:left="720"/>
-        <w:rPr>
-          <w:lang w:val="en-GB"/>
-        </w:rPr>
-      </w:pPr>
-      <w:r>
-        <w:rPr>
-          <w:lang w:val="en-GB"/>
-        </w:rPr>
-        <w:t xml:space="preserve">A static diagram showcases the structure of a system in terms of relationships between the classes and each part of the system is used </w:t>
-      </w:r>
-      <w:r>
-        <w:rPr>
-          <w:lang w:val="en-GB"/>
-        </w:rPr>
-        <w:t xml:space="preserve">at a single point in time, </w:t>
-      </w:r>
-      <w:r>
-        <w:rPr>
-          <w:lang w:val="en-GB"/>
-        </w:rPr>
-        <w:t xml:space="preserve">without </w:t>
-      </w:r>
-      <w:r>
-        <w:rPr>
-          <w:lang w:val="en-GB"/>
-        </w:rPr>
-        <w:t>taking into account possible changes over time an example of these types of diagrams are class diagrams or ERDs as they focus on the relationship between classes for class diagrams or tables for ERDs</w:t>
-      </w:r>
-    </w:p>
-    <w:p>
-      <w:pPr>
-        <w:ind w:left="720"/>
-        <w:rPr>
-          <w:lang w:val="en-GB"/>
-        </w:rPr>
-      </w:pPr>
-    </w:p>
-    <w:p>
-      <w:pPr>
-        <w:rPr>
-          <w:lang w:val="en-GB"/>
-        </w:rPr>
-      </w:pPr>
-      <w:r>
-        <w:rPr>
-          <w:lang w:val="en-GB"/>
-        </w:rPr>
-        <w:t>What is an ERD?</w:t>
-      </w:r>
-    </w:p>
-    <w:p>
-      <w:pPr>
-        <w:rPr>
-          <w:lang w:val="en-GB"/>
-        </w:rPr>
-      </w:pPr>
-      <w:r>
-        <w:rPr>
-          <w:lang w:val="en-GB"/>
+          <w:lang w:val="en-GB"/>
+        </w:rPr>
+      </w:pPr>
+      <w:r>
+        <w:rPr>
+          <w:b/>
+          <w:lang w:val="en-GB"/>
+        </w:rPr>
+        <w:t>Requirements</w:t>
+      </w:r>
+    </w:p>
+    <w:p>
+      <w:pPr>
+        <w:rPr>
+          <w:lang w:val="en-GB"/>
+        </w:rPr>
+      </w:pPr>
+      <w:r>
+        <w:rPr>
+          <w:lang w:val="en-GB"/>
+        </w:rPr>
+        <w:t xml:space="preserve">4.1 Use Cases </w:t>
+      </w:r>
+    </w:p>
+    <w:p>
+      <w:pPr>
+        <w:ind w:firstLine="720"/>
+        <w:rPr>
+          <w:lang w:val="en-US"/>
+        </w:rPr>
+      </w:pPr>
+      <w:r>
+        <w:rPr>
+          <w:lang w:val="en-GB"/>
+        </w:rPr>
+        <w:tab/>
+      </w:r>
+      <w:r>
+        <w:rPr>
+          <w:lang w:val="en-US"/>
+        </w:rPr>
+        <w:t xml:space="preserve">USE CASE </w:t>
+      </w:r>
+    </w:p>
+    <w:p>
+      <w:pPr>
+        <w:ind w:firstLine="720"/>
+        <w:rPr>
+          <w:b/>
+          <w:bCs/>
+          <w:u w:val="single"/>
+          <w:lang w:val="en-US"/>
+        </w:rPr>
+      </w:pPr>
+      <w:r>
+        <w:rPr>
+          <w:b/>
+          <w:bCs/>
+          <w:u w:val="single"/>
+          <w:lang w:val="en-US"/>
+        </w:rPr>
+        <w:t>CASE 1: Customer</w:t>
+      </w:r>
+      <w:r>
+        <w:rPr>
+          <w:b/>
+          <w:bCs/>
+          <w:u w:val="single"/>
+          <w:lang w:val="en-US"/>
+        </w:rPr>
+        <w:t xml:space="preserve"> Knows What to Watch</w:t>
+      </w:r>
+      <w:r>
+        <w:rPr>
+          <w:b/>
+          <w:bCs/>
+          <w:u w:val="single"/>
+          <w:lang w:val="en-US"/>
+        </w:rPr>
+        <w:t>:</w:t>
+      </w:r>
+    </w:p>
+    <w:p>
+      <w:pPr>
+        <w:ind w:firstLine="720"/>
+        <w:rPr>
+          <w:u w:val="single"/>
+          <w:lang w:val="en-US"/>
+        </w:rPr>
+      </w:pPr>
+      <w:r>
+        <w:rPr>
+          <w:u w:val="single"/>
+          <w:lang w:val="en-US"/>
+        </w:rPr>
+        <w:t>Book Movie:</w:t>
+      </w:r>
+    </w:p>
+    <w:p>
+      <w:pPr>
+        <w:ind w:firstLine="720"/>
+        <w:rPr>
+          <w:lang w:val="en-US"/>
+        </w:rPr>
+      </w:pPr>
+      <w:r>
+        <w:rPr>
+          <w:lang w:val="en-US"/>
+        </w:rPr>
+        <w:t>. click on movie page</w:t>
+      </w:r>
+    </w:p>
+    <w:p>
+      <w:pPr>
+        <w:ind w:firstLine="720"/>
+        <w:rPr>
+          <w:lang w:val="en-US"/>
+        </w:rPr>
+      </w:pPr>
+      <w:r>
+        <w:rPr>
+          <w:lang w:val="en-US"/>
+        </w:rPr>
+        <w:t>. click booking option</w:t>
+      </w:r>
+    </w:p>
+    <w:p>
+      <w:pPr>
+        <w:ind w:firstLine="720"/>
+        <w:rPr>
+          <w:lang w:val="en-US"/>
+        </w:rPr>
+      </w:pPr>
+      <w:r>
+        <w:rPr>
+          <w:lang w:val="en-US"/>
+        </w:rPr>
+        <w:t>. select appropriate time</w:t>
+      </w:r>
+    </w:p>
+    <w:p>
+      <w:pPr>
+        <w:ind w:firstLine="720"/>
+        <w:rPr>
+          <w:lang w:val="en-US"/>
+        </w:rPr>
+      </w:pPr>
+      <w:r>
+        <w:rPr>
+          <w:lang w:val="en-US"/>
+        </w:rPr>
+        <w:t>. login to allow you to book</w:t>
+      </w:r>
+    </w:p>
+    <w:p>
+      <w:pPr>
+        <w:ind w:firstLine="720"/>
+        <w:rPr>
+          <w:lang w:val="en-US"/>
+        </w:rPr>
+      </w:pPr>
+      <w:r>
+        <w:rPr>
+          <w:lang w:val="en-US"/>
+        </w:rPr>
+        <w:t>. select sitting</w:t>
+      </w:r>
+    </w:p>
+    <w:p>
+      <w:pPr>
+        <w:ind w:firstLine="720"/>
+        <w:rPr>
+          <w:lang w:val="en-US"/>
+        </w:rPr>
+      </w:pPr>
+      <w:r>
+        <w:rPr>
+          <w:lang w:val="en-US"/>
+        </w:rPr>
+        <w:t>. continue to payment screen</w:t>
+      </w:r>
+    </w:p>
+    <w:p>
+      <w:pPr>
+        <w:ind w:firstLine="720"/>
+        <w:rPr>
+          <w:u w:val="single"/>
+          <w:lang w:val="en-US"/>
+        </w:rPr>
+      </w:pPr>
+      <w:r>
+        <w:rPr>
+          <w:u w:val="single"/>
+          <w:lang w:val="en-US"/>
+        </w:rPr>
+        <w:t>Display Prices</w:t>
+      </w:r>
+    </w:p>
+    <w:p>
+      <w:pPr>
+        <w:ind w:firstLine="720"/>
+        <w:rPr>
+          <w:lang w:val="en-US"/>
+        </w:rPr>
+      </w:pPr>
+      <w:r>
+        <w:rPr>
+          <w:lang w:val="en-US"/>
         </w:rPr>
         <w:lastRenderedPageBreak/>
-        <w:t>Purpose of using classes?</w:t>
-      </w:r>
-    </w:p>
-    <w:p>
-      <w:pPr>
-        <w:rPr>
-          <w:lang w:val="en-GB"/>
-        </w:rPr>
-      </w:pPr>
-      <w:r>
-        <w:rPr>
-          <w:lang w:val="en-GB"/>
-        </w:rPr>
-        <w:t>Volatile versus Persistent storage – Object Instances / Database?</w:t>
-      </w:r>
-    </w:p>
-    <w:p>
-      <w:pPr>
-        <w:rPr>
-          <w:lang w:val="en-GB"/>
-        </w:rPr>
-      </w:pPr>
-      <w:r>
-        <w:rPr>
-          <w:lang w:val="en-GB"/>
-        </w:rPr>
-        <w:t xml:space="preserve">User Interface template chosen and how it can aid in executing the functional specification of the project. </w:t>
-      </w:r>
-    </w:p>
-    <w:p>
-      <w:pPr>
-        <w:rPr>
-          <w:lang w:val="en-GB"/>
-        </w:rPr>
-      </w:pPr>
+        <w:t>. shows the user the cost of the ticket</w:t>
+      </w:r>
+    </w:p>
+    <w:p>
+      <w:pPr>
+        <w:ind w:firstLine="720"/>
+        <w:rPr>
+          <w:lang w:val="en-US"/>
+        </w:rPr>
+      </w:pPr>
+      <w:r>
+        <w:rPr>
+          <w:lang w:val="en-US"/>
+        </w:rPr>
+        <w:t>. display option to enter payment details</w:t>
+      </w:r>
+    </w:p>
+    <w:p>
+      <w:pPr>
+        <w:ind w:firstLine="720"/>
+        <w:rPr>
+          <w:u w:val="single"/>
+          <w:lang w:val="en-US"/>
+        </w:rPr>
+      </w:pPr>
+      <w:r>
+        <w:rPr>
+          <w:u w:val="single"/>
+          <w:lang w:val="en-US"/>
+        </w:rPr>
+        <w:t>Pay</w:t>
+      </w:r>
+    </w:p>
+    <w:p>
+      <w:pPr>
+        <w:ind w:firstLine="720"/>
+        <w:rPr>
+          <w:lang w:val="en-US"/>
+        </w:rPr>
+      </w:pPr>
+      <w:r>
+        <w:rPr>
+          <w:lang w:val="en-US"/>
+        </w:rPr>
+        <w:t>. Input Payment Information:</w:t>
+      </w:r>
+    </w:p>
+    <w:p>
+      <w:pPr>
+        <w:pStyle w:val="ListParagraph"/>
+        <w:numPr>
+          <w:ilvl w:val="0"/>
+          <w:numId w:val="6"/>
+        </w:numPr>
+        <w:rPr>
+          <w:lang w:val="en-US"/>
+        </w:rPr>
+      </w:pPr>
+      <w:r>
+        <w:rPr>
+          <w:lang w:val="en-US"/>
+        </w:rPr>
+        <w:t>Name</w:t>
+      </w:r>
+    </w:p>
+    <w:p>
+      <w:pPr>
+        <w:pStyle w:val="ListParagraph"/>
+        <w:numPr>
+          <w:ilvl w:val="0"/>
+          <w:numId w:val="6"/>
+        </w:numPr>
+        <w:rPr>
+          <w:lang w:val="en-US"/>
+        </w:rPr>
+      </w:pPr>
+      <w:r>
+        <w:rPr>
+          <w:lang w:val="en-US"/>
+        </w:rPr>
+        <w:t>card number</w:t>
+      </w:r>
+    </w:p>
+    <w:p>
+      <w:pPr>
+        <w:pStyle w:val="ListParagraph"/>
+        <w:numPr>
+          <w:ilvl w:val="0"/>
+          <w:numId w:val="6"/>
+        </w:numPr>
+        <w:rPr>
+          <w:lang w:val="en-US"/>
+        </w:rPr>
+      </w:pPr>
+      <w:r>
+        <w:rPr>
+          <w:lang w:val="en-US"/>
+        </w:rPr>
+        <w:t>cvc</w:t>
+      </w:r>
+    </w:p>
+    <w:p>
+      <w:pPr>
+        <w:pStyle w:val="ListParagraph"/>
+        <w:numPr>
+          <w:ilvl w:val="0"/>
+          <w:numId w:val="6"/>
+        </w:numPr>
+        <w:rPr>
+          <w:lang w:val="en-US"/>
+        </w:rPr>
+      </w:pPr>
+      <w:r>
+        <w:rPr>
+          <w:lang w:val="en-US"/>
+        </w:rPr>
+        <w:t>zip code</w:t>
+      </w:r>
+    </w:p>
+    <w:p>
+      <w:pPr>
+        <w:ind w:firstLine="720"/>
+        <w:rPr>
+          <w:lang w:val="en-US"/>
+        </w:rPr>
+      </w:pPr>
+      <w:r>
+        <w:rPr>
+          <w:lang w:val="en-US"/>
+        </w:rPr>
+        <w:t>. Confirm payment transaction</w:t>
+      </w:r>
+    </w:p>
+    <w:p>
+      <w:pPr>
+        <w:ind w:firstLine="720"/>
+        <w:rPr>
+          <w:lang w:val="en-US"/>
+        </w:rPr>
+      </w:pPr>
+      <w:r>
+        <w:rPr>
+          <w:lang w:val="en-US"/>
+        </w:rPr>
+        <w:t>. Pay for the movie</w:t>
+      </w:r>
+    </w:p>
+    <w:p>
+      <w:pPr>
+        <w:ind w:firstLine="720"/>
+        <w:rPr>
+          <w:u w:val="single"/>
+          <w:lang w:val="en-US"/>
+        </w:rPr>
+      </w:pPr>
+      <w:r>
+        <w:rPr>
+          <w:u w:val="single"/>
+          <w:lang w:val="en-US"/>
+        </w:rPr>
+        <w:t>Don’t Pay</w:t>
+      </w:r>
+    </w:p>
+    <w:p>
+      <w:pPr>
+        <w:ind w:firstLine="720"/>
+        <w:rPr>
+          <w:lang w:val="en-US"/>
+        </w:rPr>
+      </w:pPr>
+      <w:r>
+        <w:rPr>
+          <w:lang w:val="en-US"/>
+        </w:rPr>
+        <w:t>. Asked to Input Payment Details</w:t>
+      </w:r>
+    </w:p>
+    <w:p>
+      <w:pPr>
+        <w:ind w:firstLine="720"/>
+        <w:rPr>
+          <w:lang w:val="en-US"/>
+        </w:rPr>
+      </w:pPr>
+      <w:r>
+        <w:rPr>
+          <w:lang w:val="en-US"/>
+        </w:rPr>
+        <w:t>. Click decline</w:t>
+      </w:r>
+    </w:p>
+    <w:p>
+      <w:pPr>
+        <w:ind w:firstLine="720"/>
+        <w:rPr>
+          <w:lang w:val="en-US"/>
+        </w:rPr>
+      </w:pPr>
+      <w:r>
+        <w:rPr>
+          <w:lang w:val="en-US"/>
+        </w:rPr>
+        <w:t>. return to movie page</w:t>
+      </w:r>
+    </w:p>
+    <w:p>
+      <w:pPr>
+        <w:ind w:firstLine="720"/>
+        <w:rPr>
+          <w:b/>
+          <w:bCs/>
+          <w:u w:val="single"/>
+          <w:lang w:val="en-US"/>
+        </w:rPr>
+      </w:pPr>
+      <w:r>
+        <w:rPr>
+          <w:b/>
+          <w:bCs/>
+          <w:u w:val="single"/>
+          <w:lang w:val="en-US"/>
+        </w:rPr>
+        <w:t xml:space="preserve">CASE 2: Customer </w:t>
+      </w:r>
+      <w:r>
+        <w:rPr>
+          <w:b/>
+          <w:bCs/>
+          <w:u w:val="single"/>
+          <w:lang w:val="en-US"/>
+        </w:rPr>
+        <w:t>Can’t Decide What To Watch</w:t>
+      </w:r>
+    </w:p>
+    <w:p>
+      <w:pPr>
+        <w:ind w:firstLine="720"/>
+        <w:rPr>
+          <w:u w:val="single"/>
+          <w:lang w:val="en-US"/>
+        </w:rPr>
+      </w:pPr>
+      <w:r>
+        <w:rPr>
+          <w:u w:val="single"/>
+          <w:lang w:val="en-US"/>
+        </w:rPr>
+        <w:t>Find A Movie:</w:t>
+      </w:r>
+    </w:p>
+    <w:p>
+      <w:pPr>
+        <w:ind w:firstLine="720"/>
+        <w:rPr>
+          <w:lang w:val="en-US"/>
+        </w:rPr>
+      </w:pPr>
+      <w:r>
+        <w:rPr>
+          <w:lang w:val="en-US"/>
+        </w:rPr>
+        <w:t>. go to the recommended movies page</w:t>
+      </w:r>
+    </w:p>
+    <w:p>
+      <w:pPr>
+        <w:ind w:firstLine="720"/>
+        <w:rPr>
+          <w:lang w:val="en-US"/>
+        </w:rPr>
+      </w:pPr>
+      <w:r>
+        <w:rPr>
+          <w:lang w:val="en-US"/>
+        </w:rPr>
+        <w:t>. filter by the type of movie you want e.g.  Genre: action</w:t>
+      </w:r>
+    </w:p>
+    <w:p>
+      <w:pPr>
+        <w:ind w:firstLine="720"/>
+        <w:rPr>
+          <w:lang w:val="en-US"/>
+        </w:rPr>
+      </w:pPr>
+      <w:r>
+        <w:rPr>
+          <w:lang w:val="en-US"/>
+        </w:rPr>
+        <w:t>. choose from recommended movies</w:t>
+      </w:r>
+    </w:p>
+    <w:p>
+      <w:pPr>
+        <w:ind w:firstLine="720"/>
+        <w:rPr>
+          <w:lang w:val="en-US"/>
+        </w:rPr>
+      </w:pPr>
+      <w:r>
+        <w:rPr>
+          <w:lang w:val="en-US"/>
+        </w:rPr>
+        <w:t>. click on movie</w:t>
+      </w:r>
+    </w:p>
+    <w:p>
+      <w:pPr>
+        <w:ind w:firstLine="720"/>
+        <w:rPr>
+          <w:u w:val="single"/>
+          <w:lang w:val="en-US"/>
+        </w:rPr>
+      </w:pPr>
+      <w:r>
+        <w:rPr>
+          <w:u w:val="single"/>
+          <w:lang w:val="en-US"/>
+        </w:rPr>
+        <w:t>Book Movie:</w:t>
+      </w:r>
+    </w:p>
+    <w:p>
+      <w:pPr>
+        <w:ind w:firstLine="720"/>
+        <w:rPr>
+          <w:lang w:val="en-US"/>
+        </w:rPr>
+      </w:pPr>
+      <w:r>
+        <w:rPr>
+          <w:lang w:val="en-US"/>
+        </w:rPr>
+        <w:t>. click booking option</w:t>
+      </w:r>
+    </w:p>
+    <w:p>
+      <w:pPr>
+        <w:ind w:firstLine="720"/>
+        <w:rPr>
+          <w:lang w:val="en-US"/>
+        </w:rPr>
+      </w:pPr>
+      <w:r>
+        <w:rPr>
+          <w:lang w:val="en-US"/>
+        </w:rPr>
+        <w:t>. select appropriate time</w:t>
+      </w:r>
+    </w:p>
+    <w:p>
+      <w:pPr>
+        <w:ind w:firstLine="720"/>
+        <w:rPr>
+          <w:lang w:val="en-US"/>
+        </w:rPr>
+      </w:pPr>
+      <w:r>
+        <w:rPr>
+          <w:lang w:val="en-US"/>
+        </w:rPr>
+        <w:t>. login to allow you to book</w:t>
+      </w:r>
+    </w:p>
+    <w:p>
+      <w:pPr>
+        <w:ind w:firstLine="720"/>
+        <w:rPr>
+          <w:lang w:val="en-US"/>
+        </w:rPr>
+      </w:pPr>
+      <w:r>
+        <w:rPr>
+          <w:lang w:val="en-US"/>
+        </w:rPr>
+        <w:t>. select sitting</w:t>
+      </w:r>
+    </w:p>
+    <w:p>
+      <w:pPr>
+        <w:ind w:firstLine="720"/>
+        <w:rPr>
+          <w:lang w:val="en-US"/>
+        </w:rPr>
+      </w:pPr>
+      <w:r>
+        <w:rPr>
+          <w:lang w:val="en-US"/>
+        </w:rPr>
+        <w:t>. continue to payment screen</w:t>
+      </w:r>
+    </w:p>
+    <w:p>
+      <w:pPr>
+        <w:ind w:firstLine="720"/>
+        <w:rPr>
+          <w:u w:val="single"/>
+          <w:lang w:val="en-US"/>
+        </w:rPr>
+      </w:pPr>
+      <w:r>
+        <w:rPr>
+          <w:u w:val="single"/>
+          <w:lang w:val="en-US"/>
+        </w:rPr>
+        <w:t>Display Prices</w:t>
+      </w:r>
+    </w:p>
+    <w:p>
+      <w:pPr>
+        <w:ind w:firstLine="720"/>
+        <w:rPr>
+          <w:lang w:val="en-US"/>
+        </w:rPr>
+      </w:pPr>
+      <w:r>
+        <w:rPr>
+          <w:lang w:val="en-US"/>
+        </w:rPr>
+        <w:t>. shows the user the cost of the ticket</w:t>
+      </w:r>
+    </w:p>
+    <w:p>
+      <w:pPr>
+        <w:ind w:firstLine="720"/>
+        <w:rPr>
+          <w:lang w:val="en-US"/>
+        </w:rPr>
+      </w:pPr>
+      <w:r>
+        <w:rPr>
+          <w:lang w:val="en-US"/>
+        </w:rPr>
+        <w:t>. display option to enter payment details</w:t>
+      </w:r>
+    </w:p>
+    <w:p>
+      <w:pPr>
+        <w:ind w:firstLine="720"/>
+        <w:rPr>
+          <w:u w:val="single"/>
+          <w:lang w:val="en-US"/>
+        </w:rPr>
+      </w:pPr>
+      <w:r>
+        <w:rPr>
+          <w:u w:val="single"/>
+          <w:lang w:val="en-US"/>
+        </w:rPr>
+        <w:t>Pay</w:t>
+      </w:r>
+    </w:p>
+    <w:p>
+      <w:pPr>
+        <w:ind w:firstLine="720"/>
+        <w:rPr>
+          <w:lang w:val="en-US"/>
+        </w:rPr>
+      </w:pPr>
+      <w:r>
+        <w:rPr>
+          <w:lang w:val="en-US"/>
+        </w:rPr>
+        <w:t>. Input Payment Information:</w:t>
+      </w:r>
+    </w:p>
+    <w:p>
+      <w:pPr>
+        <w:pStyle w:val="ListParagraph"/>
+        <w:numPr>
+          <w:ilvl w:val="0"/>
+          <w:numId w:val="6"/>
+        </w:numPr>
+        <w:rPr>
+          <w:lang w:val="en-US"/>
+        </w:rPr>
+      </w:pPr>
+      <w:r>
+        <w:rPr>
+          <w:lang w:val="en-US"/>
+        </w:rPr>
+        <w:t>Name</w:t>
+      </w:r>
+    </w:p>
+    <w:p>
+      <w:pPr>
+        <w:pStyle w:val="ListParagraph"/>
+        <w:numPr>
+          <w:ilvl w:val="0"/>
+          <w:numId w:val="6"/>
+        </w:numPr>
+        <w:rPr>
+          <w:lang w:val="en-US"/>
+        </w:rPr>
+      </w:pPr>
+      <w:r>
+        <w:rPr>
+          <w:lang w:val="en-US"/>
+        </w:rPr>
+        <w:lastRenderedPageBreak/>
+        <w:t>card number</w:t>
+      </w:r>
+    </w:p>
+    <w:p>
+      <w:pPr>
+        <w:pStyle w:val="ListParagraph"/>
+        <w:numPr>
+          <w:ilvl w:val="0"/>
+          <w:numId w:val="6"/>
+        </w:numPr>
+        <w:rPr>
+          <w:lang w:val="en-US"/>
+        </w:rPr>
+      </w:pPr>
+      <w:r>
+        <w:rPr>
+          <w:lang w:val="en-US"/>
+        </w:rPr>
+        <w:t>cvc</w:t>
+      </w:r>
+    </w:p>
+    <w:p>
+      <w:pPr>
+        <w:pStyle w:val="ListParagraph"/>
+        <w:numPr>
+          <w:ilvl w:val="0"/>
+          <w:numId w:val="6"/>
+        </w:numPr>
+        <w:rPr>
+          <w:lang w:val="en-US"/>
+        </w:rPr>
+      </w:pPr>
+      <w:r>
+        <w:rPr>
+          <w:lang w:val="en-US"/>
+        </w:rPr>
+        <w:t>zip code</w:t>
+      </w:r>
+    </w:p>
+    <w:p>
+      <w:pPr>
+        <w:ind w:firstLine="720"/>
+        <w:rPr>
+          <w:lang w:val="en-US"/>
+        </w:rPr>
+      </w:pPr>
+      <w:r>
+        <w:rPr>
+          <w:lang w:val="en-US"/>
+        </w:rPr>
+        <w:t>. Confirm payment transaction</w:t>
+      </w:r>
+    </w:p>
+    <w:p>
+      <w:pPr>
+        <w:ind w:firstLine="720"/>
+        <w:rPr>
+          <w:u w:val="single"/>
+          <w:lang w:val="en-US"/>
+        </w:rPr>
+      </w:pPr>
+      <w:r>
+        <w:rPr>
+          <w:u w:val="single"/>
+          <w:lang w:val="en-US"/>
+        </w:rPr>
+        <w:t>Don’t Pay</w:t>
+      </w:r>
+    </w:p>
+    <w:p>
+      <w:pPr>
+        <w:ind w:firstLine="720"/>
+        <w:rPr>
+          <w:lang w:val="en-US"/>
+        </w:rPr>
+      </w:pPr>
+      <w:r>
+        <w:rPr>
+          <w:lang w:val="en-US"/>
+        </w:rPr>
+        <w:t>. Asked to Input Payment Details</w:t>
+      </w:r>
+    </w:p>
+    <w:p>
+      <w:pPr>
+        <w:ind w:firstLine="720"/>
+        <w:rPr>
+          <w:lang w:val="en-US"/>
+        </w:rPr>
+      </w:pPr>
+      <w:r>
+        <w:rPr>
+          <w:lang w:val="en-US"/>
+        </w:rPr>
+        <w:t>. Click decline</w:t>
+      </w:r>
+    </w:p>
+    <w:p>
+      <w:pPr>
+        <w:ind w:firstLine="720"/>
+        <w:rPr>
+          <w:b/>
+          <w:bCs/>
+          <w:u w:val="single"/>
+          <w:lang w:val="en-US"/>
+        </w:rPr>
+      </w:pPr>
+      <w:r>
+        <w:rPr>
+          <w:b/>
+          <w:bCs/>
+          <w:u w:val="single"/>
+          <w:lang w:val="en-US"/>
+        </w:rPr>
+        <w:t xml:space="preserve">CASE </w:t>
+      </w:r>
+      <w:r>
+        <w:rPr>
+          <w:b/>
+          <w:bCs/>
+          <w:u w:val="single"/>
+          <w:lang w:val="en-US"/>
+        </w:rPr>
+        <w:t>3</w:t>
+      </w:r>
+      <w:r>
+        <w:rPr>
+          <w:b/>
+          <w:bCs/>
+          <w:u w:val="single"/>
+          <w:lang w:val="en-US"/>
+        </w:rPr>
+        <w:t>: Reviewer</w:t>
+      </w:r>
+    </w:p>
+    <w:p>
+      <w:pPr>
+        <w:ind w:firstLine="720"/>
+        <w:rPr>
+          <w:u w:val="single"/>
+          <w:lang w:val="en-US"/>
+        </w:rPr>
+      </w:pPr>
+      <w:r>
+        <w:rPr>
+          <w:u w:val="single"/>
+          <w:lang w:val="en-US"/>
+        </w:rPr>
+        <w:t>Login</w:t>
+      </w:r>
+    </w:p>
+    <w:p>
+      <w:pPr>
+        <w:ind w:firstLine="720"/>
+        <w:rPr>
+          <w:lang w:val="en-US"/>
+        </w:rPr>
+      </w:pPr>
+      <w:r>
+        <w:rPr>
+          <w:lang w:val="en-US"/>
+        </w:rPr>
+        <w:t>.</w:t>
+      </w:r>
+      <w:r>
+        <w:rPr>
+          <w:lang w:val="en-US"/>
+        </w:rPr>
+        <w:t xml:space="preserve"> Select register/login</w:t>
+      </w:r>
+    </w:p>
+    <w:p>
+      <w:pPr>
+        <w:ind w:firstLine="720"/>
+        <w:rPr>
+          <w:lang w:val="en-US"/>
+        </w:rPr>
+      </w:pPr>
+      <w:r>
+        <w:rPr>
+          <w:lang w:val="en-US"/>
+        </w:rPr>
+        <w:t>. Input login details</w:t>
+      </w:r>
+    </w:p>
+    <w:p>
+      <w:pPr>
+        <w:ind w:firstLine="720"/>
+        <w:rPr>
+          <w:lang w:val="en-US"/>
+        </w:rPr>
+      </w:pPr>
+      <w:r>
+        <w:rPr>
+          <w:lang w:val="en-US"/>
+        </w:rPr>
+        <w:t>-name</w:t>
+      </w:r>
+    </w:p>
+    <w:p>
+      <w:pPr>
+        <w:ind w:firstLine="720"/>
+        <w:rPr>
+          <w:lang w:val="en-US"/>
+        </w:rPr>
+      </w:pPr>
+      <w:r>
+        <w:rPr>
+          <w:lang w:val="en-US"/>
+        </w:rPr>
+        <w:t>-age</w:t>
+      </w:r>
+    </w:p>
+    <w:p>
+      <w:pPr>
+        <w:ind w:firstLine="720"/>
+        <w:rPr>
+          <w:lang w:val="en-US"/>
+        </w:rPr>
+      </w:pPr>
+      <w:r>
+        <w:rPr>
+          <w:lang w:val="en-US"/>
+        </w:rPr>
+        <w:t>-phone number</w:t>
+      </w:r>
+    </w:p>
+    <w:p>
+      <w:pPr>
+        <w:ind w:firstLine="720"/>
+        <w:rPr>
+          <w:lang w:val="en-US"/>
+        </w:rPr>
+      </w:pPr>
+      <w:r>
+        <w:rPr>
+          <w:lang w:val="en-US"/>
+        </w:rPr>
+        <w:t>. confirm information</w:t>
+      </w:r>
+    </w:p>
+    <w:p>
+      <w:pPr>
+        <w:ind w:firstLine="720"/>
+        <w:rPr>
+          <w:lang w:val="en-US"/>
+        </w:rPr>
+      </w:pPr>
+      <w:r>
+        <w:rPr>
+          <w:lang w:val="en-US"/>
+        </w:rPr>
+        <w:t>. profile is created</w:t>
+      </w:r>
+    </w:p>
+    <w:p>
+      <w:pPr>
+        <w:ind w:firstLine="720"/>
+        <w:rPr>
+          <w:u w:val="single"/>
+          <w:lang w:val="en-US"/>
+        </w:rPr>
+      </w:pPr>
+      <w:r>
+        <w:rPr>
+          <w:u w:val="single"/>
+          <w:lang w:val="en-US"/>
+        </w:rPr>
+        <w:t>Pick A Movie</w:t>
+      </w:r>
+    </w:p>
+    <w:p>
+      <w:pPr>
+        <w:ind w:firstLine="720"/>
+        <w:rPr>
+          <w:lang w:val="en-US"/>
+        </w:rPr>
+      </w:pPr>
+      <w:r>
+        <w:rPr>
+          <w:lang w:val="en-US"/>
+        </w:rPr>
+        <w:t>. Go to a movie page you have previously watched</w:t>
+      </w:r>
+    </w:p>
+    <w:p>
+      <w:pPr>
+        <w:ind w:firstLine="720"/>
+        <w:rPr>
+          <w:lang w:val="en-US"/>
+        </w:rPr>
+      </w:pPr>
+      <w:r>
+        <w:rPr>
+          <w:lang w:val="en-US"/>
+        </w:rPr>
+        <w:t>. click on the movie page</w:t>
+      </w:r>
+    </w:p>
+    <w:p>
+      <w:pPr>
+        <w:ind w:firstLine="720"/>
+        <w:rPr>
+          <w:lang w:val="en-US"/>
+        </w:rPr>
+      </w:pPr>
+      <w:r>
+        <w:rPr>
+          <w:lang w:val="en-US"/>
+        </w:rPr>
+        <w:t>. click on review button</w:t>
+      </w:r>
+    </w:p>
+    <w:p>
+      <w:pPr>
+        <w:ind w:firstLine="720"/>
+        <w:rPr>
+          <w:u w:val="single"/>
+          <w:lang w:val="en-US"/>
+        </w:rPr>
+      </w:pPr>
+      <w:r>
+        <w:rPr>
+          <w:u w:val="single"/>
+          <w:lang w:val="en-US"/>
+        </w:rPr>
+        <w:t>Review Movie</w:t>
+      </w:r>
+    </w:p>
+    <w:p>
+      <w:pPr>
+        <w:ind w:firstLine="720"/>
+        <w:rPr>
+          <w:lang w:val="en-US"/>
+        </w:rPr>
+      </w:pPr>
+      <w:r>
+        <w:rPr>
+          <w:lang w:val="en-US"/>
+        </w:rPr>
+        <w:t>.</w:t>
+      </w:r>
+      <w:r>
+        <w:rPr>
+          <w:lang w:val="en-US"/>
+        </w:rPr>
+        <w:t xml:space="preserve"> Fill out description on your thoughts on the Movie</w:t>
+      </w:r>
+    </w:p>
+    <w:p>
+      <w:pPr>
+        <w:ind w:firstLine="720"/>
+        <w:rPr>
+          <w:lang w:val="en-US"/>
+        </w:rPr>
+      </w:pPr>
+      <w:r>
+        <w:rPr>
+          <w:lang w:val="en-US"/>
+        </w:rPr>
+        <w:t>. Select score of enjoyment</w:t>
+      </w:r>
+    </w:p>
+    <w:p>
+      <w:pPr>
+        <w:ind w:firstLine="720"/>
+        <w:rPr>
+          <w:lang w:val="en-US"/>
+        </w:rPr>
+      </w:pPr>
+      <w:r>
+        <w:rPr>
+          <w:lang w:val="en-US"/>
+        </w:rPr>
+        <w:t>. Confirm you want to finalize and publish review by clicking confirm</w:t>
+      </w:r>
+    </w:p>
+    <w:p>
+      <w:pPr>
+        <w:rPr>
+          <w:lang w:val="en-US"/>
+        </w:rPr>
+      </w:pPr>
+    </w:p>
+    <w:p>
+      <w:pPr>
+        <w:ind w:firstLine="720"/>
+        <w:rPr>
+          <w:b/>
+          <w:bCs/>
+          <w:u w:val="single"/>
+          <w:lang w:val="en-US"/>
+        </w:rPr>
+      </w:pPr>
+      <w:r>
+        <w:rPr>
+          <w:b/>
+          <w:bCs/>
+          <w:u w:val="single"/>
+          <w:lang w:val="en-US"/>
+        </w:rPr>
+        <w:t xml:space="preserve">CASE </w:t>
+      </w:r>
+      <w:r>
+        <w:rPr>
+          <w:b/>
+          <w:bCs/>
+          <w:u w:val="single"/>
+          <w:lang w:val="en-US"/>
+        </w:rPr>
+        <w:t>4</w:t>
+      </w:r>
+      <w:r>
+        <w:rPr>
+          <w:b/>
+          <w:bCs/>
+          <w:u w:val="single"/>
+          <w:lang w:val="en-US"/>
+        </w:rPr>
+        <w:t>: Profile Creation</w:t>
+      </w:r>
+    </w:p>
+    <w:p>
+      <w:pPr>
+        <w:ind w:firstLine="720"/>
+        <w:rPr>
+          <w:u w:val="single"/>
+          <w:lang w:val="en-US"/>
+        </w:rPr>
+      </w:pPr>
+      <w:r>
+        <w:rPr>
+          <w:u w:val="single"/>
+          <w:lang w:val="en-US"/>
+        </w:rPr>
+        <w:t>Login</w:t>
+      </w:r>
+    </w:p>
+    <w:p>
+      <w:pPr>
+        <w:ind w:firstLine="720"/>
+        <w:rPr>
+          <w:lang w:val="en-US"/>
+        </w:rPr>
+      </w:pPr>
+      <w:r>
+        <w:rPr>
+          <w:lang w:val="en-US"/>
+        </w:rPr>
+        <w:t>.</w:t>
+      </w:r>
+      <w:r>
+        <w:rPr>
+          <w:lang w:val="en-US"/>
+        </w:rPr>
+        <w:t xml:space="preserve"> Select register/login</w:t>
+      </w:r>
+    </w:p>
+    <w:p>
+      <w:pPr>
+        <w:ind w:firstLine="720"/>
+        <w:rPr>
+          <w:lang w:val="en-US"/>
+        </w:rPr>
+      </w:pPr>
+      <w:r>
+        <w:rPr>
+          <w:lang w:val="en-US"/>
+        </w:rPr>
+        <w:t>. Input login details</w:t>
+      </w:r>
+    </w:p>
+    <w:p>
+      <w:pPr>
+        <w:ind w:firstLine="720"/>
+        <w:rPr>
+          <w:lang w:val="en-US"/>
+        </w:rPr>
+      </w:pPr>
+      <w:r>
+        <w:rPr>
+          <w:lang w:val="en-US"/>
+        </w:rPr>
+        <w:t>-name</w:t>
+      </w:r>
+    </w:p>
+    <w:p>
+      <w:pPr>
+        <w:ind w:firstLine="720"/>
+        <w:rPr>
+          <w:lang w:val="en-US"/>
+        </w:rPr>
+      </w:pPr>
+      <w:r>
+        <w:rPr>
+          <w:lang w:val="en-US"/>
+        </w:rPr>
+        <w:t>-age</w:t>
+      </w:r>
+    </w:p>
+    <w:p>
+      <w:pPr>
+        <w:ind w:firstLine="720"/>
+        <w:rPr>
+          <w:lang w:val="en-US"/>
+        </w:rPr>
+      </w:pPr>
+      <w:r>
+        <w:rPr>
+          <w:lang w:val="en-US"/>
+        </w:rPr>
+        <w:t>-phone number</w:t>
+      </w:r>
+    </w:p>
+    <w:p>
+      <w:pPr>
+        <w:ind w:firstLine="720"/>
+        <w:rPr>
+          <w:lang w:val="en-US"/>
+        </w:rPr>
+      </w:pPr>
+      <w:r>
+        <w:rPr>
+          <w:lang w:val="en-US"/>
+        </w:rPr>
+        <w:lastRenderedPageBreak/>
+        <w:t>. confirm information</w:t>
+      </w:r>
+    </w:p>
+    <w:p>
+      <w:pPr>
+        <w:ind w:firstLine="720"/>
+        <w:rPr>
+          <w:lang w:val="en-US"/>
+        </w:rPr>
+      </w:pPr>
+      <w:r>
+        <w:rPr>
+          <w:lang w:val="en-US"/>
+        </w:rPr>
+        <w:t>. profile is created</w:t>
+      </w:r>
+    </w:p>
+    <w:p>
+      <w:pPr>
+        <w:ind w:firstLine="720"/>
+        <w:rPr>
+          <w:u w:val="single"/>
+          <w:lang w:val="en-US"/>
+        </w:rPr>
+      </w:pPr>
+      <w:r>
+        <w:rPr>
+          <w:u w:val="single"/>
+          <w:lang w:val="en-US"/>
+        </w:rPr>
+        <w:t>Go to Profile</w:t>
+      </w:r>
+    </w:p>
+    <w:p>
+      <w:pPr>
+        <w:ind w:firstLine="720"/>
+        <w:rPr>
+          <w:lang w:val="en-US"/>
+        </w:rPr>
+      </w:pPr>
+      <w:r>
+        <w:rPr>
+          <w:lang w:val="en-US"/>
+        </w:rPr>
+        <w:t>. Select profile option on the menu</w:t>
+      </w:r>
+    </w:p>
+    <w:p>
+      <w:pPr>
+        <w:ind w:firstLine="720"/>
+        <w:rPr>
+          <w:lang w:val="en-US"/>
+        </w:rPr>
+      </w:pPr>
+      <w:r>
+        <w:rPr>
+          <w:lang w:val="en-US"/>
+        </w:rPr>
+        <w:t>. It will display the information given in login</w:t>
+      </w:r>
+    </w:p>
+    <w:p>
+      <w:pPr>
+        <w:ind w:firstLine="720"/>
+        <w:rPr>
+          <w:u w:val="single"/>
+          <w:lang w:val="en-US"/>
+        </w:rPr>
+      </w:pPr>
+      <w:r>
+        <w:rPr>
+          <w:u w:val="single"/>
+          <w:lang w:val="en-US"/>
+        </w:rPr>
+        <w:t>Add Profile Picture</w:t>
+      </w:r>
+    </w:p>
+    <w:p>
+      <w:pPr>
+        <w:ind w:firstLine="720"/>
+        <w:rPr>
+          <w:lang w:val="en-US"/>
+        </w:rPr>
+      </w:pPr>
+      <w:r>
+        <w:rPr>
+          <w:lang w:val="en-US"/>
+        </w:rPr>
+        <w:t>. Select and add profile picture</w:t>
+      </w:r>
+    </w:p>
+    <w:p>
+      <w:pPr>
+        <w:ind w:firstLine="720"/>
+        <w:rPr>
+          <w:lang w:val="en-US"/>
+        </w:rPr>
+      </w:pPr>
+      <w:r>
+        <w:rPr>
+          <w:lang w:val="en-US"/>
+        </w:rPr>
+        <w:t>. select from a limited number of images</w:t>
+      </w:r>
+    </w:p>
+    <w:p>
+      <w:pPr>
+        <w:ind w:firstLine="720"/>
+        <w:rPr>
+          <w:lang w:val="en-US"/>
+        </w:rPr>
+      </w:pPr>
+      <w:r>
+        <w:rPr>
+          <w:lang w:val="en-US"/>
+        </w:rPr>
+        <w:t>. Click confirm to select it as your profile</w:t>
+      </w:r>
+    </w:p>
+    <w:p>
+      <w:pPr>
+        <w:ind w:firstLine="720"/>
+        <w:rPr>
+          <w:lang w:val="en-US"/>
+        </w:rPr>
+      </w:pPr>
+      <w:r>
+        <w:rPr>
+          <w:lang w:val="en-US"/>
+        </w:rPr>
+        <w:t>. The image is displayed with the profile information</w:t>
+      </w:r>
+    </w:p>
+    <w:p>
+      <w:pPr>
+        <w:rPr>
+          <w:lang w:val="en-GB"/>
+        </w:rPr>
+      </w:pPr>
+      <w:r>
+        <w:rPr>
+          <w:lang w:val="en-GB"/>
+        </w:rPr>
+        <w:t xml:space="preserve">4.2 Use Case Specifications </w:t>
+      </w:r>
+    </w:p>
+    <w:p>
+      <w:pPr>
+        <w:rPr>
+          <w:lang w:val="en-GB"/>
+        </w:rPr>
+      </w:pPr>
+    </w:p>
+    <w:p>
+      <w:pPr>
+        <w:rPr>
+          <w:lang w:val="en-GB"/>
+        </w:rPr>
+      </w:pPr>
+      <w:r>
+        <w:rPr>
+          <w:lang w:val="en-GB"/>
+        </w:rPr>
+        <w:t xml:space="preserve">(Specifically – how use case specifications have been used as a means to develop the  </w:t>
+      </w:r>
+      <w:r>
+        <w:rPr>
+          <w:b/>
+          <w:bCs/>
+          <w:i/>
+          <w:iCs/>
+          <w:lang w:val="en-GB"/>
+        </w:rPr>
+        <w:t>classes/attributes/methods</w:t>
+      </w:r>
+      <w:r>
+        <w:rPr>
+          <w:lang w:val="en-GB"/>
+        </w:rPr>
+        <w:t xml:space="preserve"> and database </w:t>
+      </w:r>
+      <w:r>
+        <w:rPr>
+          <w:b/>
+          <w:bCs/>
+          <w:i/>
+          <w:iCs/>
+          <w:lang w:val="en-GB"/>
+        </w:rPr>
+        <w:t>tables</w:t>
+      </w:r>
+      <w:r>
+        <w:rPr>
+          <w:lang w:val="en-GB"/>
+        </w:rPr>
+        <w:t>)</w:t>
+      </w:r>
     </w:p>
     <w:p>
       <w:pPr>
@@ -1655,87 +3057,179 @@
           <w:numId w:val="1"/>
         </w:numPr>
         <w:rPr>
-          <w:lang w:val="en-GB"/>
-        </w:rPr>
-      </w:pPr>
-      <w:r>
-        <w:rPr>
-          <w:b/>
-          <w:lang w:val="en-GB"/>
-        </w:rPr>
-        <w:t>Requirements</w:t>
-      </w:r>
-    </w:p>
-    <w:p>
-      <w:pPr>
-        <w:rPr>
-          <w:lang w:val="en-GB"/>
-        </w:rPr>
-      </w:pPr>
-      <w:r>
-        <w:rPr>
-          <w:lang w:val="en-GB"/>
-        </w:rPr>
-        <w:t xml:space="preserve">4.1 Use Cases </w:t>
-      </w:r>
-    </w:p>
-    <w:p>
-      <w:pPr>
-        <w:rPr>
-          <w:lang w:val="en-GB"/>
-        </w:rPr>
-      </w:pPr>
-      <w:r>
-        <w:rPr>
-          <w:lang w:val="en-GB"/>
-        </w:rPr>
-        <w:t xml:space="preserve">4.2 Use Case Specifications </w:t>
-      </w:r>
-    </w:p>
-    <w:p>
-      <w:pPr>
-        <w:rPr>
-          <w:lang w:val="en-GB"/>
-        </w:rPr>
-      </w:pPr>
-      <w:r>
-        <w:rPr>
-          <w:lang w:val="en-GB"/>
-        </w:rPr>
-        <w:t xml:space="preserve">(Specifically – how use case specifications have been used as a means to develop the  </w:t>
-      </w:r>
-      <w:r>
-        <w:rPr>
-          <w:b/>
-          <w:bCs/>
-          <w:i/>
-          <w:iCs/>
-          <w:lang w:val="en-GB"/>
-        </w:rPr>
-        <w:t>classes/attributes/methods</w:t>
-      </w:r>
-      <w:r>
-        <w:rPr>
-          <w:lang w:val="en-GB"/>
-        </w:rPr>
-        <w:t xml:space="preserve"> and database </w:t>
-      </w:r>
-      <w:r>
-        <w:rPr>
-          <w:b/>
-          <w:bCs/>
-          <w:i/>
-          <w:iCs/>
-          <w:lang w:val="en-GB"/>
-        </w:rPr>
-        <w:t>tables</w:t>
-      </w:r>
-      <w:r>
-        <w:rPr>
-          <w:lang w:val="en-GB"/>
-        </w:rPr>
-        <w:t>)</w:t>
-      </w:r>
+          <w:b/>
+          <w:bCs/>
+          <w:lang w:val="en-GB"/>
+        </w:rPr>
+      </w:pPr>
+      <w:r>
+        <w:rPr>
+          <w:b/>
+          <w:bCs/>
+          <w:lang w:val="en-GB"/>
+        </w:rPr>
+        <w:t>Case Diagrams</w:t>
+      </w:r>
+    </w:p>
+    <w:p>
+      <w:pPr>
+        <w:rPr>
+          <w:b/>
+          <w:bCs/>
+          <w:lang w:val="en-GB"/>
+        </w:rPr>
+      </w:pPr>
+    </w:p>
+    <w:p>
+      <w:pPr>
+        <w:rPr>
+          <w:lang w:val="en-GB"/>
+        </w:rPr>
+      </w:pPr>
+      <w:r>
+        <w:rPr>
+          <w:b/>
+          <w:bCs/>
+          <w:lang w:val="en-GB"/>
+        </w:rPr>
+        <w:t>Class Diagram</w:t>
+      </w:r>
+      <w:r>
+        <w:rPr>
+          <w:lang w:val="en-GB"/>
+        </w:rPr>
+        <w:t xml:space="preserve"> – Show all relationships, multiplicities, associations, generalisations (inheritance), aggregations (compositions) - See lecture 4.</w:t>
+      </w:r>
+    </w:p>
+    <w:p>
+      <w:pPr>
+        <w:rPr>
+          <w:lang w:val="en-GB"/>
+        </w:rPr>
+      </w:pPr>
+    </w:p>
+    <w:p>
+      <w:pPr>
+        <w:rPr>
+          <w:lang w:val="en-GB"/>
+        </w:rPr>
+      </w:pPr>
+      <w:r>
+        <w:rPr>
+          <w:lang w:val="en-GB"/>
+        </w:rPr>
+        <w:t>Paragraph to explain ALL design decisions.</w:t>
+      </w:r>
+    </w:p>
+    <w:p>
+      <w:pPr>
+        <w:rPr>
+          <w:lang w:val="en-GB"/>
+        </w:rPr>
+      </w:pPr>
+    </w:p>
+    <w:p>
+      <w:pPr>
+        <w:rPr>
+          <w:lang w:val="en-GB"/>
+        </w:rPr>
+      </w:pPr>
+      <w:r>
+        <w:rPr>
+          <w:b/>
+          <w:bCs/>
+          <w:lang w:val="en-GB"/>
+        </w:rPr>
+        <w:t>Entity Relationship Diagram</w:t>
+      </w:r>
+      <w:r>
+        <w:rPr>
+          <w:lang w:val="en-GB"/>
+        </w:rPr>
+        <w:t xml:space="preserve"> – Show all relationships, multiplicities, </w:t>
+      </w:r>
+    </w:p>
+    <w:p>
+      <w:pPr>
+        <w:rPr>
+          <w:lang w:val="en-GB"/>
+        </w:rPr>
+      </w:pPr>
+      <w:r>
+        <w:rPr>
+          <w:lang w:val="en-GB"/>
+        </w:rPr>
+        <w:lastRenderedPageBreak/>
+        <w:drawing>
+          <wp:inline distT="0" distB="0" distL="0" distR="0" wp14:anchorId="3511381E" wp14:editId="4F3C68EC">
+            <wp:extent cx="5731510" cy="4413250"/>
+            <wp:effectExtent l="0" t="0" r="2540" b="6350"/>
+            <wp:docPr id="1681641714" name="Picture 1" descr="A computer screen shot of a computer&#10;&#10;AI-generated content may be incorrect."/>
+            <wp:cNvGraphicFramePr>
+              <a:graphicFrameLocks xmlns:a="http://schemas.openxmlformats.org/drawingml/2006/main" noChangeAspect="1"/>
+            </wp:cNvGraphicFramePr>
+            <a:graphic xmlns:a="http://schemas.openxmlformats.org/drawingml/2006/main">
+              <a:graphicData uri="http://schemas.openxmlformats.org/drawingml/2006/picture">
+                <pic:pic xmlns:pic="http://schemas.openxmlformats.org/drawingml/2006/picture">
+                  <pic:nvPicPr>
+                    <pic:cNvPr id="1681641714" name="Picture 1" descr="A computer screen shot of a computer&#10;&#10;AI-generated content may be incorrect."/>
+                    <pic:cNvPicPr/>
+                  </pic:nvPicPr>
+                  <pic:blipFill>
+                    <a:blip r:embed="rId7"/>
+                    <a:stretch>
+                      <a:fillRect/>
+                    </a:stretch>
+                  </pic:blipFill>
+                  <pic:spPr>
+                    <a:xfrm>
+                      <a:off x="0" y="0"/>
+                      <a:ext cx="5731510" cy="4413250"/>
+                    </a:xfrm>
+                    <a:prstGeom prst="rect">
+                      <a:avLst/>
+                    </a:prstGeom>
+                  </pic:spPr>
+                </pic:pic>
+              </a:graphicData>
+            </a:graphic>
+          </wp:inline>
+        </w:drawing>
+      </w:r>
+    </w:p>
+    <w:p>
+      <w:pPr>
+        <w:rPr>
+          <w:lang w:val="en-GB"/>
+        </w:rPr>
+      </w:pPr>
+    </w:p>
+    <w:p>
+      <w:pPr>
+        <w:rPr>
+          <w:lang w:val="en-GB"/>
+        </w:rPr>
+      </w:pPr>
+      <w:r>
+        <w:rPr>
+          <w:lang w:val="en-GB"/>
+        </w:rPr>
+        <w:t>Paragraph to explain ALL design decisions.</w:t>
+      </w:r>
+    </w:p>
+    <w:p>
+      <w:pPr>
+        <w:rPr>
+          <w:lang w:val="en-GB"/>
+        </w:rPr>
+      </w:pPr>
+    </w:p>
+    <w:p>
+      <w:pPr>
+        <w:rPr>
+          <w:lang w:val="en-GB"/>
+        </w:rPr>
+      </w:pPr>
     </w:p>
     <w:p>
       <w:pPr>
@@ -1755,139 +3249,6 @@
           <w:bCs/>
           <w:lang w:val="en-GB"/>
         </w:rPr>
-        <w:t>Case Diagrams</w:t>
-      </w:r>
-    </w:p>
-    <w:p>
-      <w:pPr>
-        <w:rPr>
-          <w:b/>
-          <w:bCs/>
-          <w:lang w:val="en-GB"/>
-        </w:rPr>
-      </w:pPr>
-    </w:p>
-    <w:p>
-      <w:pPr>
-        <w:rPr>
-          <w:lang w:val="en-GB"/>
-        </w:rPr>
-      </w:pPr>
-      <w:r>
-        <w:rPr>
-          <w:b/>
-          <w:bCs/>
-          <w:lang w:val="en-GB"/>
-        </w:rPr>
-        <w:t>Class Diagram</w:t>
-      </w:r>
-      <w:r>
-        <w:rPr>
-          <w:lang w:val="en-GB"/>
-        </w:rPr>
-        <w:t xml:space="preserve"> – Show all relationships, multiplicities, associations, generalisations (inheritance), aggregations (compositions) - See lecture 4.</w:t>
-      </w:r>
-    </w:p>
-    <w:p>
-      <w:pPr>
-        <w:rPr>
-          <w:lang w:val="en-GB"/>
-        </w:rPr>
-      </w:pPr>
-    </w:p>
-    <w:p>
-      <w:pPr>
-        <w:rPr>
-          <w:lang w:val="en-GB"/>
-        </w:rPr>
-      </w:pPr>
-      <w:r>
-        <w:rPr>
-          <w:lang w:val="en-GB"/>
-        </w:rPr>
-        <w:t>Paragraph to explain ALL design decisions.</w:t>
-      </w:r>
-    </w:p>
-    <w:p>
-      <w:pPr>
-        <w:rPr>
-          <w:lang w:val="en-GB"/>
-        </w:rPr>
-      </w:pPr>
-    </w:p>
-    <w:p>
-      <w:pPr>
-        <w:rPr>
-          <w:lang w:val="en-GB"/>
-        </w:rPr>
-      </w:pPr>
-      <w:r>
-        <w:rPr>
-          <w:b/>
-          <w:bCs/>
-          <w:lang w:val="en-GB"/>
-        </w:rPr>
-        <w:t>Entity Relationship Diagram</w:t>
-      </w:r>
-      <w:r>
-        <w:rPr>
-          <w:lang w:val="en-GB"/>
-        </w:rPr>
-        <w:t xml:space="preserve"> – Show all relationships, multiplicities, </w:t>
-      </w:r>
-    </w:p>
-    <w:p>
-      <w:pPr>
-        <w:rPr>
-          <w:lang w:val="en-GB"/>
-        </w:rPr>
-      </w:pPr>
-    </w:p>
-    <w:p>
-      <w:pPr>
-        <w:rPr>
-          <w:lang w:val="en-GB"/>
-        </w:rPr>
-      </w:pPr>
-      <w:r>
-        <w:rPr>
-          <w:lang w:val="en-GB"/>
-        </w:rPr>
-        <w:t>Paragraph to explain ALL design decisions.</w:t>
-      </w:r>
-    </w:p>
-    <w:p>
-      <w:pPr>
-        <w:rPr>
-          <w:lang w:val="en-GB"/>
-        </w:rPr>
-      </w:pPr>
-    </w:p>
-    <w:p>
-      <w:pPr>
-        <w:rPr>
-          <w:lang w:val="en-GB"/>
-        </w:rPr>
-      </w:pPr>
-    </w:p>
-    <w:p>
-      <w:pPr>
-        <w:numPr>
-          <w:ilvl w:val="0"/>
-          <w:numId w:val="1"/>
-        </w:numPr>
-        <w:rPr>
-          <w:b/>
-          <w:bCs/>
-          <w:lang w:val="en-GB"/>
-        </w:rPr>
-      </w:pPr>
-      <w:r>
-        <w:rPr>
-          <w:b/>
-          <w:bCs/>
-          <w:lang w:val="en-GB"/>
-        </w:rPr>
         <w:t>Conclusions</w:t>
       </w:r>
     </w:p>
@@ -1990,7 +3351,6 @@
           <w:i/>
           <w:lang w:val="en-GB"/>
         </w:rPr>
-        <w:lastRenderedPageBreak/>
         <w:t xml:space="preserve">Content: </w:t>
       </w:r>
     </w:p>
@@ -2025,6 +3385,7 @@
         <w:rPr>
           <w:lang w:val="en-GB"/>
         </w:rPr>
+        <w:lastRenderedPageBreak/>
         <w:t>Are you satisfied with all parts of the document?</w:t>
       </w:r>
     </w:p>
@@ -3003,51 +4364,15 @@
   </w:num>
   <w:num w:numId="2" w16cid:durableId="2117289188">
     <w:abstractNumId w:val="1"/>
-    <w:lvlOverride w:ilvl="0"/>
-    <w:lvlOverride w:ilvl="1"/>
-    <w:lvlOverride w:ilvl="2"/>
-    <w:lvlOverride w:ilvl="3"/>
-    <w:lvlOverride w:ilvl="4"/>
-    <w:lvlOverride w:ilvl="5"/>
-    <w:lvlOverride w:ilvl="6"/>
-    <w:lvlOverride w:ilvl="7"/>
-    <w:lvlOverride w:ilvl="8"/>
   </w:num>
   <w:num w:numId="3" w16cid:durableId="1312712593">
     <w:abstractNumId w:val="3"/>
-    <w:lvlOverride w:ilvl="0"/>
-    <w:lvlOverride w:ilvl="1"/>
-    <w:lvlOverride w:ilvl="2"/>
-    <w:lvlOverride w:ilvl="3"/>
-    <w:lvlOverride w:ilvl="4"/>
-    <w:lvlOverride w:ilvl="5"/>
-    <w:lvlOverride w:ilvl="6"/>
-    <w:lvlOverride w:ilvl="7"/>
-    <w:lvlOverride w:ilvl="8"/>
   </w:num>
   <w:num w:numId="4" w16cid:durableId="1222061396">
     <w:abstractNumId w:val="5"/>
-    <w:lvlOverride w:ilvl="0"/>
-    <w:lvlOverride w:ilvl="1"/>
-    <w:lvlOverride w:ilvl="2"/>
-    <w:lvlOverride w:ilvl="3"/>
-    <w:lvlOverride w:ilvl="4"/>
-    <w:lvlOverride w:ilvl="5"/>
-    <w:lvlOverride w:ilvl="6"/>
-    <w:lvlOverride w:ilvl="7"/>
-    <w:lvlOverride w:ilvl="8"/>
   </w:num>
   <w:num w:numId="5" w16cid:durableId="483620177">
     <w:abstractNumId w:val="4"/>
-    <w:lvlOverride w:ilvl="0"/>
-    <w:lvlOverride w:ilvl="1"/>
-    <w:lvlOverride w:ilvl="2"/>
-    <w:lvlOverride w:ilvl="3"/>
-    <w:lvlOverride w:ilvl="4"/>
-    <w:lvlOverride w:ilvl="5"/>
-    <w:lvlOverride w:ilvl="6"/>
-    <w:lvlOverride w:ilvl="7"/>
-    <w:lvlOverride w:ilvl="8"/>
   </w:num>
   <w:num w:numId="6" w16cid:durableId="804008616">
     <w:abstractNumId w:val="0"/>
@@ -3658,6 +4983,7 @@
   <w:style w:type="character" w:default="1" w:styleId="DefaultParagraphFont">
     <w:name w:val="Default Paragraph Font"/>
     <w:uiPriority w:val="1"/>
+    <w:semiHidden/>
     <w:unhideWhenUsed/>
   </w:style>
   <w:style w:type="table" w:default="1" w:styleId="TableNormal">

</xml_diff>